<commit_message>
Updated resume and about me section
</commit_message>
<xml_diff>
--- a/wordDocs/TerryKucalaResumeS24.docx
+++ b/wordDocs/TerryKucalaResumeS24.docx
@@ -1,6 +1,6 @@
 
 <file path=word/document.xml><?xml version="1.0" encoding="utf-8"?>
-<w:document xmlns:wpc="http://schemas.microsoft.com/office/word/2010/wordprocessingCanvas" xmlns:cx="http://schemas.microsoft.com/office/drawing/2014/chartex" xmlns:cx1="http://schemas.microsoft.com/office/drawing/2015/9/8/chartex" xmlns:cx2="http://schemas.microsoft.com/office/drawing/2015/10/21/chartex" xmlns:cx3="http://schemas.microsoft.com/office/drawing/2016/5/9/chartex" xmlns:cx4="http://schemas.microsoft.com/office/drawing/2016/5/10/chartex" xmlns:cx5="http://schemas.microsoft.com/office/drawing/2016/5/11/chartex" xmlns:cx6="http://schemas.microsoft.com/office/drawing/2016/5/12/chartex" xmlns:cx7="http://schemas.microsoft.com/office/drawing/2016/5/13/chartex" xmlns:cx8="http://schemas.microsoft.com/office/drawing/2016/5/14/chartex" xmlns:mc="http://schemas.openxmlformats.org/markup-compatibility/2006" xmlns:aink="http://schemas.microsoft.com/office/drawing/2016/ink" xmlns:am3d="http://schemas.microsoft.com/office/drawing/2017/model3d" xmlns:o="urn:schemas-microsoft-com:office:office" xmlns:oel="http://schemas.microsoft.com/office/2019/extlst" xmlns:r="http://schemas.openxmlformats.org/officeDocument/2006/relationships" xmlns:m="http://schemas.openxmlformats.org/officeDocument/2006/math" xmlns:v="urn:schemas-microsoft-com:vml" xmlns:wp14="http://schemas.microsoft.com/office/word/2010/wordprocessingDrawing" xmlns:wp="http://schemas.openxmlformats.org/drawingml/2006/wordprocessingDrawing" xmlns:w10="urn:schemas-microsoft-com:office:word" xmlns:w="http://schemas.openxmlformats.org/wordprocessingml/2006/main" xmlns:w14="http://schemas.microsoft.com/office/word/2010/wordml" xmlns:w15="http://schemas.microsoft.com/office/word/2012/wordml" xmlns:w16cex="http://schemas.microsoft.com/office/word/2018/wordml/cex" xmlns:w16cid="http://schemas.microsoft.com/office/word/2016/wordml/cid" xmlns:w16="http://schemas.microsoft.com/office/word/2018/wordml" xmlns:w16sdtdh="http://schemas.microsoft.com/office/word/2020/wordml/sdtdatahash" xmlns:w16se="http://schemas.microsoft.com/office/word/2015/wordml/symex" xmlns:wpg="http://schemas.microsoft.com/office/word/2010/wordprocessingGroup" xmlns:wpi="http://schemas.microsoft.com/office/word/2010/wordprocessingInk" xmlns:wne="http://schemas.microsoft.com/office/word/2006/wordml" xmlns:wps="http://schemas.microsoft.com/office/word/2010/wordprocessingShape" mc:Ignorable="w14 w15 w16se w16cid w16 w16cex w16sdtdh wp14">
+<w:document xmlns:wpc="http://schemas.microsoft.com/office/word/2010/wordprocessingCanvas" xmlns:cx="http://schemas.microsoft.com/office/drawing/2014/chartex" xmlns:cx1="http://schemas.microsoft.com/office/drawing/2015/9/8/chartex" xmlns:cx2="http://schemas.microsoft.com/office/drawing/2015/10/21/chartex" xmlns:cx3="http://schemas.microsoft.com/office/drawing/2016/5/9/chartex" xmlns:cx4="http://schemas.microsoft.com/office/drawing/2016/5/10/chartex" xmlns:cx5="http://schemas.microsoft.com/office/drawing/2016/5/11/chartex" xmlns:cx6="http://schemas.microsoft.com/office/drawing/2016/5/12/chartex" xmlns:cx7="http://schemas.microsoft.com/office/drawing/2016/5/13/chartex" xmlns:cx8="http://schemas.microsoft.com/office/drawing/2016/5/14/chartex" xmlns:mc="http://schemas.openxmlformats.org/markup-compatibility/2006" xmlns:aink="http://schemas.microsoft.com/office/drawing/2016/ink" xmlns:am3d="http://schemas.microsoft.com/office/drawing/2017/model3d" xmlns:o="urn:schemas-microsoft-com:office:office" xmlns:oel="http://schemas.microsoft.com/office/2019/extlst" xmlns:r="http://schemas.openxmlformats.org/officeDocument/2006/relationships" xmlns:m="http://schemas.openxmlformats.org/officeDocument/2006/math" xmlns:v="urn:schemas-microsoft-com:vml" xmlns:wp14="http://schemas.microsoft.com/office/word/2010/wordprocessingDrawing" xmlns:wp="http://schemas.openxmlformats.org/drawingml/2006/wordprocessingDrawing" xmlns:w10="urn:schemas-microsoft-com:office:word" xmlns:w="http://schemas.openxmlformats.org/wordprocessingml/2006/main" xmlns:w14="http://schemas.microsoft.com/office/word/2010/wordml" xmlns:w15="http://schemas.microsoft.com/office/word/2012/wordml" xmlns:w16cex="http://schemas.microsoft.com/office/word/2018/wordml/cex" xmlns:w16cid="http://schemas.microsoft.com/office/word/2016/wordml/cid" xmlns:w16="http://schemas.microsoft.com/office/word/2018/wordml" xmlns:w16du="http://schemas.microsoft.com/office/word/2023/wordml/word16du" xmlns:w16sdtdh="http://schemas.microsoft.com/office/word/2020/wordml/sdtdatahash" xmlns:w16se="http://schemas.microsoft.com/office/word/2015/wordml/symex" xmlns:wpg="http://schemas.microsoft.com/office/word/2010/wordprocessingGroup" xmlns:wpi="http://schemas.microsoft.com/office/word/2010/wordprocessingInk" xmlns:wne="http://schemas.microsoft.com/office/word/2006/wordml" xmlns:wps="http://schemas.microsoft.com/office/word/2010/wordprocessingShape" mc:Ignorable="w14 w15 w16se w16cid w16 w16cex w16sdtdh w16du wp14">
   <w:body>
     <w:p>
       <w:pPr>
@@ -844,8 +844,19 @@
                         <w:sz w:val="18"/>
                         <w:szCs w:val="18"/>
                       </w:rPr>
-                      <w:t>github.com/TerryKucala</w:t>
+                      <w:t>github.com/</w:t>
                     </w:r>
+                    <w:proofErr w:type="spellStart"/>
+                    <w:r>
+                      <w:rPr>
+                        <w:rFonts w:ascii="Arial" w:eastAsia="Arial" w:hAnsi="Arial" w:cs="Arial"/>
+                        <w:color w:val="auto"/>
+                        <w:sz w:val="18"/>
+                        <w:szCs w:val="18"/>
+                      </w:rPr>
+                      <w:t>TerryKucala</w:t>
+                    </w:r>
+                    <w:proofErr w:type="spellEnd"/>
                   </w:hyperlink>
                 </w:p>
               </w:tc>
@@ -969,8 +980,19 @@
                         <w:sz w:val="18"/>
                         <w:szCs w:val="18"/>
                       </w:rPr>
-                      <w:t>linkedin.com/in/terry-kucala</w:t>
+                      <w:t>linkedin.com/in/terry-</w:t>
                     </w:r>
+                    <w:proofErr w:type="spellStart"/>
+                    <w:r>
+                      <w:rPr>
+                        <w:rFonts w:ascii="Arial" w:eastAsia="Arial" w:hAnsi="Arial" w:cs="Arial"/>
+                        <w:color w:val="auto"/>
+                        <w:sz w:val="18"/>
+                        <w:szCs w:val="18"/>
+                      </w:rPr>
+                      <w:t>kucala</w:t>
+                    </w:r>
+                    <w:proofErr w:type="spellEnd"/>
                   </w:hyperlink>
                 </w:p>
               </w:tc>
@@ -1072,8 +1094,36 @@
                 <w:rFonts w:ascii="Arial" w:eastAsia="Arial" w:hAnsi="Arial" w:cs="Arial"/>
                 <w:sz w:val="18"/>
                 <w:szCs w:val="18"/>
-              </w:rPr>
-              <w:t>BACHELOR OF SCIENCE - 3.4 GPA</w:t>
+                <w:u w:val="single"/>
+              </w:rPr>
+              <w:t>Bachelor Of Science</w:t>
+            </w:r>
+            <w:r>
+              <w:rPr>
+                <w:rFonts w:ascii="Arial" w:eastAsia="Arial" w:hAnsi="Arial" w:cs="Arial"/>
+                <w:sz w:val="18"/>
+                <w:szCs w:val="18"/>
+                <w:u w:val="single"/>
+              </w:rPr>
+              <w:t xml:space="preserve"> - 3.</w:t>
+            </w:r>
+            <w:r>
+              <w:rPr>
+                <w:rFonts w:ascii="Arial" w:eastAsia="Arial" w:hAnsi="Arial" w:cs="Arial"/>
+                <w:sz w:val="18"/>
+                <w:szCs w:val="18"/>
+                <w:u w:val="single"/>
+              </w:rPr>
+              <w:t>5</w:t>
+            </w:r>
+            <w:r>
+              <w:rPr>
+                <w:rFonts w:ascii="Arial" w:eastAsia="Arial" w:hAnsi="Arial" w:cs="Arial"/>
+                <w:sz w:val="18"/>
+                <w:szCs w:val="18"/>
+                <w:u w:val="single"/>
+              </w:rPr>
+              <w:t xml:space="preserve"> GPA</w:t>
             </w:r>
             <w:r>
               <w:rPr>
@@ -1082,7 +1132,7 @@
                 <w:szCs w:val="18"/>
               </w:rPr>
               <w:br/>
-              <w:t>Computer Science / Enterprise Software</w:t>
+              <w:t xml:space="preserve">Computer Science </w:t>
             </w:r>
           </w:p>
           <w:p>
@@ -1101,7 +1151,7 @@
                 <w:sz w:val="18"/>
                 <w:szCs w:val="18"/>
               </w:rPr>
-              <w:t>Northern Illinois University, DeKalb, IL</w:t>
+              <w:t>Northern Illinois University,</w:t>
             </w:r>
           </w:p>
           <w:p>
@@ -1120,7 +1170,89 @@
                 <w:sz w:val="18"/>
                 <w:szCs w:val="18"/>
               </w:rPr>
-              <w:t>Expected Graduation December 2024</w:t>
+              <w:t>DeKalb, IL</w:t>
+            </w:r>
+            <w:r>
+              <w:rPr>
+                <w:rFonts w:ascii="Arial" w:eastAsia="Arial" w:hAnsi="Arial" w:cs="Arial"/>
+                <w:sz w:val="18"/>
+                <w:szCs w:val="18"/>
+              </w:rPr>
+              <w:t xml:space="preserve">, </w:t>
+            </w:r>
+            <w:r>
+              <w:rPr>
+                <w:rFonts w:ascii="Arial" w:eastAsia="Arial" w:hAnsi="Arial" w:cs="Arial"/>
+                <w:sz w:val="18"/>
+                <w:szCs w:val="18"/>
+              </w:rPr>
+              <w:t>December 2024</w:t>
+            </w:r>
+          </w:p>
+          <w:p>
+            <w:pPr>
+              <w:spacing w:before="0" w:line="276" w:lineRule="auto"/>
+              <w:rPr>
+                <w:rFonts w:ascii="Arial" w:eastAsia="Arial" w:hAnsi="Arial" w:cs="Arial"/>
+                <w:sz w:val="18"/>
+                <w:szCs w:val="18"/>
+              </w:rPr>
+            </w:pPr>
+          </w:p>
+          <w:p>
+            <w:pPr>
+              <w:spacing w:before="0" w:line="360" w:lineRule="auto"/>
+              <w:rPr>
+                <w:rFonts w:ascii="Arial" w:eastAsia="Arial" w:hAnsi="Arial" w:cs="Arial"/>
+                <w:sz w:val="18"/>
+                <w:szCs w:val="18"/>
+                <w:u w:val="single"/>
+              </w:rPr>
+            </w:pPr>
+            <w:r>
+              <w:rPr>
+                <w:rFonts w:ascii="Arial" w:eastAsia="Arial" w:hAnsi="Arial" w:cs="Arial"/>
+                <w:sz w:val="18"/>
+                <w:szCs w:val="18"/>
+                <w:u w:val="single"/>
+              </w:rPr>
+              <w:t xml:space="preserve">Mobile </w:t>
+            </w:r>
+            <w:r>
+              <w:rPr>
+                <w:rFonts w:ascii="Arial" w:eastAsia="Arial" w:hAnsi="Arial" w:cs="Arial"/>
+                <w:sz w:val="18"/>
+                <w:szCs w:val="18"/>
+                <w:u w:val="single"/>
+              </w:rPr>
+              <w:t>P</w:t>
+            </w:r>
+            <w:r>
+              <w:rPr>
+                <w:rFonts w:ascii="Arial" w:eastAsia="Arial" w:hAnsi="Arial" w:cs="Arial"/>
+                <w:sz w:val="18"/>
+                <w:szCs w:val="18"/>
+                <w:u w:val="single"/>
+              </w:rPr>
+              <w:t xml:space="preserve">rogramming </w:t>
+            </w:r>
+            <w:r>
+              <w:rPr>
+                <w:rFonts w:ascii="Arial" w:eastAsia="Arial" w:hAnsi="Arial" w:cs="Arial"/>
+                <w:sz w:val="18"/>
+                <w:szCs w:val="18"/>
+                <w:u w:val="single"/>
+              </w:rPr>
+              <w:t>C</w:t>
+            </w:r>
+            <w:r>
+              <w:rPr>
+                <w:rFonts w:ascii="Arial" w:eastAsia="Arial" w:hAnsi="Arial" w:cs="Arial"/>
+                <w:sz w:val="18"/>
+                <w:szCs w:val="18"/>
+                <w:u w:val="single"/>
+              </w:rPr>
+              <w:t>ertificate</w:t>
             </w:r>
           </w:p>
           <w:p>
@@ -1133,16 +1265,14 @@
                 <w:szCs w:val="18"/>
               </w:rPr>
             </w:pPr>
-          </w:p>
-          <w:p>
-            <w:pPr>
-              <w:spacing w:before="0" w:line="276" w:lineRule="auto"/>
-              <w:rPr>
-                <w:rFonts w:ascii="Arial" w:eastAsia="Arial" w:hAnsi="Arial" w:cs="Arial"/>
-                <w:sz w:val="18"/>
-                <w:szCs w:val="18"/>
-              </w:rPr>
-            </w:pPr>
+            <w:r>
+              <w:rPr>
+                <w:rFonts w:ascii="Arial" w:eastAsia="Arial" w:hAnsi="Arial" w:cs="Arial"/>
+                <w:sz w:val="18"/>
+                <w:szCs w:val="18"/>
+              </w:rPr>
+              <w:t>Northern Illinois University,</w:t>
+            </w:r>
           </w:p>
           <w:p>
             <w:pPr>
@@ -1160,7 +1290,37 @@
                 <w:sz w:val="18"/>
                 <w:szCs w:val="18"/>
               </w:rPr>
-              <w:t>ASSOCIATE OF ART</w:t>
+              <w:t>DeKalb, IL, December 2024</w:t>
+            </w:r>
+          </w:p>
+          <w:p>
+            <w:pPr>
+              <w:spacing w:before="0" w:line="276" w:lineRule="auto"/>
+              <w:rPr>
+                <w:rFonts w:ascii="Arial" w:eastAsia="Arial" w:hAnsi="Arial" w:cs="Arial"/>
+                <w:sz w:val="18"/>
+                <w:szCs w:val="18"/>
+              </w:rPr>
+            </w:pPr>
+          </w:p>
+          <w:p>
+            <w:pPr>
+              <w:spacing w:before="0" w:line="360" w:lineRule="auto"/>
+              <w:ind w:right="-14"/>
+              <w:rPr>
+                <w:rFonts w:ascii="Arial" w:eastAsia="Arial" w:hAnsi="Arial" w:cs="Arial"/>
+                <w:sz w:val="18"/>
+                <w:szCs w:val="18"/>
+              </w:rPr>
+            </w:pPr>
+            <w:r>
+              <w:rPr>
+                <w:rFonts w:ascii="Arial" w:eastAsia="Arial" w:hAnsi="Arial" w:cs="Arial"/>
+                <w:sz w:val="18"/>
+                <w:szCs w:val="18"/>
+                <w:u w:val="single"/>
+              </w:rPr>
+              <w:t>Associates Of Art</w:t>
             </w:r>
             <w:r>
               <w:rPr>
@@ -1282,6 +1442,62 @@
               </w:rPr>
               <w:t>C++</w:t>
             </w:r>
+            <w:r>
+              <w:rPr>
+                <w:rFonts w:ascii="Arial" w:eastAsia="Arial" w:hAnsi="Arial" w:cs="Arial"/>
+                <w:sz w:val="18"/>
+                <w:szCs w:val="18"/>
+              </w:rPr>
+              <w:t xml:space="preserve">, </w:t>
+            </w:r>
+            <w:r>
+              <w:rPr>
+                <w:rFonts w:ascii="Arial" w:eastAsia="Arial" w:hAnsi="Arial" w:cs="Arial"/>
+                <w:sz w:val="18"/>
+                <w:szCs w:val="18"/>
+              </w:rPr>
+              <w:t>Swift</w:t>
+            </w:r>
+            <w:r>
+              <w:rPr>
+                <w:rFonts w:ascii="Arial" w:eastAsia="Arial" w:hAnsi="Arial" w:cs="Arial"/>
+                <w:sz w:val="18"/>
+                <w:szCs w:val="18"/>
+              </w:rPr>
+              <w:t xml:space="preserve">, </w:t>
+            </w:r>
+            <w:r>
+              <w:rPr>
+                <w:rFonts w:ascii="Arial" w:eastAsia="Arial" w:hAnsi="Arial" w:cs="Arial"/>
+                <w:sz w:val="18"/>
+                <w:szCs w:val="18"/>
+              </w:rPr>
+              <w:t>Assembly</w:t>
+            </w:r>
+            <w:r>
+              <w:rPr>
+                <w:rFonts w:ascii="Arial" w:eastAsia="Arial" w:hAnsi="Arial" w:cs="Arial"/>
+                <w:sz w:val="18"/>
+                <w:szCs w:val="18"/>
+              </w:rPr>
+              <w:t xml:space="preserve">, </w:t>
+            </w:r>
+            <w:r>
+              <w:rPr>
+                <w:rFonts w:ascii="Arial" w:eastAsia="Arial" w:hAnsi="Arial" w:cs="Arial"/>
+                <w:sz w:val="18"/>
+                <w:szCs w:val="18"/>
+              </w:rPr>
+              <w:t>Java</w:t>
+            </w:r>
+            <w:r>
+              <w:rPr>
+                <w:rFonts w:ascii="Arial" w:eastAsia="Arial" w:hAnsi="Arial" w:cs="Arial"/>
+                <w:sz w:val="18"/>
+                <w:szCs w:val="18"/>
+              </w:rPr>
+              <w:t>,</w:t>
+            </w:r>
           </w:p>
           <w:p>
             <w:pPr>
@@ -1303,7 +1519,47 @@
                 <w:sz w:val="18"/>
                 <w:szCs w:val="18"/>
               </w:rPr>
-              <w:t>Swift</w:t>
+              <w:t>Python</w:t>
+            </w:r>
+            <w:r>
+              <w:rPr>
+                <w:rFonts w:ascii="Arial" w:eastAsia="Arial" w:hAnsi="Arial" w:cs="Arial"/>
+                <w:sz w:val="18"/>
+                <w:szCs w:val="18"/>
+              </w:rPr>
+              <w:t xml:space="preserve">, </w:t>
+            </w:r>
+            <w:r>
+              <w:rPr>
+                <w:rFonts w:ascii="Arial" w:eastAsia="Arial" w:hAnsi="Arial" w:cs="Arial"/>
+                <w:sz w:val="18"/>
+                <w:szCs w:val="18"/>
+              </w:rPr>
+              <w:t>Git</w:t>
+            </w:r>
+            <w:r>
+              <w:rPr>
+                <w:rFonts w:ascii="Arial" w:eastAsia="Arial" w:hAnsi="Arial" w:cs="Arial"/>
+                <w:sz w:val="18"/>
+                <w:szCs w:val="18"/>
+              </w:rPr>
+              <w:t xml:space="preserve">, </w:t>
+            </w:r>
+            <w:r>
+              <w:rPr>
+                <w:rFonts w:ascii="Arial" w:eastAsia="Arial" w:hAnsi="Arial" w:cs="Arial"/>
+                <w:sz w:val="18"/>
+                <w:szCs w:val="18"/>
+              </w:rPr>
+              <w:t>Bootstrap</w:t>
+            </w:r>
+            <w:r>
+              <w:rPr>
+                <w:rFonts w:ascii="Arial" w:eastAsia="Arial" w:hAnsi="Arial" w:cs="Arial"/>
+                <w:sz w:val="18"/>
+                <w:szCs w:val="18"/>
+              </w:rPr>
+              <w:t>,</w:t>
             </w:r>
           </w:p>
           <w:p>
@@ -1326,7 +1582,23 @@
                 <w:sz w:val="18"/>
                 <w:szCs w:val="18"/>
               </w:rPr>
-              <w:t>Assembly</w:t>
+              <w:t>Microsoft Office Suite</w:t>
+            </w:r>
+            <w:r>
+              <w:rPr>
+                <w:rFonts w:ascii="Arial" w:eastAsia="Arial" w:hAnsi="Arial" w:cs="Arial"/>
+                <w:sz w:val="18"/>
+                <w:szCs w:val="18"/>
+              </w:rPr>
+              <w:t>,</w:t>
+            </w:r>
+            <w:r>
+              <w:rPr>
+                <w:rFonts w:ascii="Arial" w:eastAsia="Arial" w:hAnsi="Arial" w:cs="Arial"/>
+                <w:sz w:val="18"/>
+                <w:szCs w:val="18"/>
+              </w:rPr>
+              <w:t xml:space="preserve"> </w:t>
             </w:r>
           </w:p>
           <w:p>
@@ -1349,7 +1621,15 @@
                 <w:sz w:val="18"/>
                 <w:szCs w:val="18"/>
               </w:rPr>
-              <w:t>Java</w:t>
+              <w:t>Team management</w:t>
+            </w:r>
+            <w:r>
+              <w:rPr>
+                <w:rFonts w:ascii="Arial" w:eastAsia="Arial" w:hAnsi="Arial" w:cs="Arial"/>
+                <w:sz w:val="18"/>
+                <w:szCs w:val="18"/>
+              </w:rPr>
+              <w:t>,</w:t>
             </w:r>
           </w:p>
           <w:p>
@@ -1372,7 +1652,15 @@
                 <w:sz w:val="18"/>
                 <w:szCs w:val="18"/>
               </w:rPr>
-              <w:t>Python</w:t>
+              <w:t>Cherwell ticket management system</w:t>
+            </w:r>
+            <w:r>
+              <w:rPr>
+                <w:rFonts w:ascii="Arial" w:eastAsia="Arial" w:hAnsi="Arial" w:cs="Arial"/>
+                <w:sz w:val="18"/>
+                <w:szCs w:val="18"/>
+              </w:rPr>
+              <w:t>,</w:t>
             </w:r>
           </w:p>
           <w:p>
@@ -1395,99 +1683,15 @@
                 <w:sz w:val="18"/>
                 <w:szCs w:val="18"/>
               </w:rPr>
-              <w:t>Git</w:t>
-            </w:r>
-          </w:p>
-          <w:p>
-            <w:pPr>
-              <w:numPr>
-                <w:ilvl w:val="0"/>
-                <w:numId w:val="1"/>
-              </w:numPr>
-              <w:spacing w:before="0" w:line="276" w:lineRule="auto"/>
-              <w:ind w:left="180"/>
-              <w:rPr>
-                <w:rFonts w:ascii="Arial" w:eastAsia="Arial" w:hAnsi="Arial" w:cs="Arial"/>
-                <w:sz w:val="18"/>
-                <w:szCs w:val="18"/>
-              </w:rPr>
-            </w:pPr>
-            <w:r>
-              <w:rPr>
-                <w:rFonts w:ascii="Arial" w:eastAsia="Arial" w:hAnsi="Arial" w:cs="Arial"/>
-                <w:sz w:val="18"/>
-                <w:szCs w:val="18"/>
-              </w:rPr>
-              <w:t>Bootstrap</w:t>
-            </w:r>
-          </w:p>
-          <w:p>
-            <w:pPr>
-              <w:numPr>
-                <w:ilvl w:val="0"/>
-                <w:numId w:val="1"/>
-              </w:numPr>
-              <w:spacing w:before="0" w:line="276" w:lineRule="auto"/>
-              <w:ind w:left="180"/>
-              <w:rPr>
-                <w:rFonts w:ascii="Arial" w:eastAsia="Arial" w:hAnsi="Arial" w:cs="Arial"/>
-                <w:sz w:val="18"/>
-                <w:szCs w:val="18"/>
-              </w:rPr>
-            </w:pPr>
-            <w:r>
-              <w:rPr>
-                <w:rFonts w:ascii="Arial" w:eastAsia="Arial" w:hAnsi="Arial" w:cs="Arial"/>
-                <w:sz w:val="18"/>
-                <w:szCs w:val="18"/>
-              </w:rPr>
-              <w:t xml:space="preserve">Microsoft Office Suite </w:t>
-            </w:r>
-          </w:p>
-          <w:p>
-            <w:pPr>
-              <w:numPr>
-                <w:ilvl w:val="0"/>
-                <w:numId w:val="1"/>
-              </w:numPr>
-              <w:spacing w:before="0" w:line="276" w:lineRule="auto"/>
-              <w:ind w:left="180"/>
-              <w:rPr>
-                <w:rFonts w:ascii="Arial" w:eastAsia="Arial" w:hAnsi="Arial" w:cs="Arial"/>
-                <w:sz w:val="18"/>
-                <w:szCs w:val="18"/>
-              </w:rPr>
-            </w:pPr>
-            <w:r>
-              <w:rPr>
-                <w:rFonts w:ascii="Arial" w:eastAsia="Arial" w:hAnsi="Arial" w:cs="Arial"/>
-                <w:sz w:val="18"/>
-                <w:szCs w:val="18"/>
-              </w:rPr>
-              <w:t>Team management</w:t>
-            </w:r>
-          </w:p>
-          <w:p>
-            <w:pPr>
-              <w:numPr>
-                <w:ilvl w:val="0"/>
-                <w:numId w:val="1"/>
-              </w:numPr>
-              <w:spacing w:before="0" w:line="276" w:lineRule="auto"/>
-              <w:ind w:left="180"/>
-              <w:rPr>
-                <w:rFonts w:ascii="Arial" w:eastAsia="Arial" w:hAnsi="Arial" w:cs="Arial"/>
-                <w:sz w:val="18"/>
-                <w:szCs w:val="18"/>
-              </w:rPr>
-            </w:pPr>
-            <w:r>
-              <w:rPr>
-                <w:rFonts w:ascii="Arial" w:eastAsia="Arial" w:hAnsi="Arial" w:cs="Arial"/>
-                <w:sz w:val="18"/>
-                <w:szCs w:val="18"/>
-              </w:rPr>
-              <w:t xml:space="preserve">Cherwell ticket management system  </w:t>
+              <w:t>Jira</w:t>
+            </w:r>
+            <w:r>
+              <w:rPr>
+                <w:rFonts w:ascii="Arial" w:eastAsia="Arial" w:hAnsi="Arial" w:cs="Arial"/>
+                <w:sz w:val="18"/>
+                <w:szCs w:val="18"/>
+              </w:rPr>
+              <w:t xml:space="preserve">  </w:t>
             </w:r>
             <w:r>
               <w:rPr>
@@ -1577,7 +1781,25 @@
                 <w:sz w:val="18"/>
                 <w:szCs w:val="18"/>
               </w:rPr>
-              <w:t>Movies, Video games, Hiking, Traveling, Managing projects, Creating applications, Learning new things.</w:t>
+              <w:t xml:space="preserve">Movies, Video games, Hiking, Traveling, </w:t>
+            </w:r>
+            <w:proofErr w:type="gramStart"/>
+            <w:r>
+              <w:rPr>
+                <w:rFonts w:ascii="Arial" w:eastAsia="Arial" w:hAnsi="Arial" w:cs="Arial"/>
+                <w:sz w:val="18"/>
+                <w:szCs w:val="18"/>
+              </w:rPr>
+              <w:t>Managing</w:t>
+            </w:r>
+            <w:proofErr w:type="gramEnd"/>
+            <w:r>
+              <w:rPr>
+                <w:rFonts w:ascii="Arial" w:eastAsia="Arial" w:hAnsi="Arial" w:cs="Arial"/>
+                <w:sz w:val="18"/>
+                <w:szCs w:val="18"/>
+              </w:rPr>
+              <w:t xml:space="preserve"> projects, Creating applications, Learning new things.</w:t>
             </w:r>
           </w:p>
         </w:tc>
@@ -1747,7 +1969,31 @@
                 <w:sz w:val="18"/>
                 <w:szCs w:val="18"/>
               </w:rPr>
-              <w:t xml:space="preserve">Skilled and compassionate Information Technology Operations Specialist with 2 years of experience and an additional 6 years of customer service experience. Seeking an internship role as a software engineer for Summer 2024 with a challenging but fun work environment. </w:t>
+              <w:t xml:space="preserve">Skilled and compassionate Information Technology Specialist with </w:t>
+            </w:r>
+            <w:r>
+              <w:rPr>
+                <w:rFonts w:ascii="Arial" w:eastAsia="Arial" w:hAnsi="Arial" w:cs="Arial"/>
+                <w:sz w:val="18"/>
+                <w:szCs w:val="18"/>
+              </w:rPr>
+              <w:t>3</w:t>
+            </w:r>
+            <w:r>
+              <w:rPr>
+                <w:rFonts w:ascii="Arial" w:eastAsia="Arial" w:hAnsi="Arial" w:cs="Arial"/>
+                <w:sz w:val="18"/>
+                <w:szCs w:val="18"/>
+              </w:rPr>
+              <w:t xml:space="preserve"> years of experience and an additional 6 years of customer service experience. </w:t>
+            </w:r>
+            <w:r>
+              <w:rPr>
+                <w:rFonts w:ascii="Arial" w:eastAsia="Arial" w:hAnsi="Arial" w:cs="Arial"/>
+                <w:sz w:val="18"/>
+                <w:szCs w:val="18"/>
+              </w:rPr>
+              <w:t>Currently not seeking any opportunities, but feel free to email me.</w:t>
             </w:r>
           </w:p>
           <w:p>
@@ -2072,6 +2318,7 @@
               </w:rPr>
               <w:t xml:space="preserve">                                                </w:t>
             </w:r>
+            <w:proofErr w:type="gramStart"/>
             <w:r>
               <w:rPr>
                 <w:rFonts w:ascii="Arial" w:eastAsia="Arial" w:hAnsi="Arial" w:cs="Arial"/>
@@ -2080,6 +2327,7 @@
               </w:rPr>
               <w:t>managing employee commission.</w:t>
             </w:r>
+            <w:proofErr w:type="gramEnd"/>
           </w:p>
           <w:p>
             <w:pPr>
@@ -2204,7 +2452,18 @@
                 <w:sz w:val="18"/>
                 <w:szCs w:val="18"/>
               </w:rPr>
-              <w:t>Information Technology Operations Specialist</w:t>
+              <w:t xml:space="preserve">Information Technology </w:t>
+            </w:r>
+            <w:r>
+              <w:rPr>
+                <w:rFonts w:ascii="Arial" w:eastAsia="Arial" w:hAnsi="Arial" w:cs="Arial"/>
+                <w:b/>
+                <w:bCs/>
+                <w:color w:val="666666"/>
+                <w:sz w:val="18"/>
+                <w:szCs w:val="18"/>
+              </w:rPr>
+              <w:t>Service Management</w:t>
             </w:r>
           </w:p>
           <w:p>
@@ -2215,28 +2474,68 @@
                 <w:rFonts w:ascii="Arial" w:eastAsia="Arial" w:hAnsi="Arial" w:cs="Arial"/>
               </w:rPr>
             </w:pPr>
-            <w:bookmarkStart w:id="13" w:name="_35nkun2" w:colFirst="0" w:colLast="0"/>
-            <w:bookmarkEnd w:id="13"/>
             <w:r>
               <w:rPr>
                 <w:rFonts w:ascii="Arial" w:eastAsia="Arial" w:hAnsi="Arial" w:cs="Arial"/>
                 <w:i/>
               </w:rPr>
-              <w:t xml:space="preserve">Northern Illinois University | Dekalb, IL | </w:t>
+              <w:t>Medline</w:t>
             </w:r>
             <w:r>
               <w:rPr>
                 <w:rFonts w:ascii="Arial" w:eastAsia="Arial" w:hAnsi="Arial" w:cs="Arial"/>
                 <w:i/>
               </w:rPr>
-              <w:t xml:space="preserve">August </w:t>
+              <w:t xml:space="preserve"> | </w:t>
             </w:r>
             <w:r>
               <w:rPr>
                 <w:rFonts w:ascii="Arial" w:eastAsia="Arial" w:hAnsi="Arial" w:cs="Arial"/>
                 <w:i/>
               </w:rPr>
-              <w:t>2021 - PRESENT</w:t>
+              <w:t>Northfield</w:t>
+            </w:r>
+            <w:r>
+              <w:rPr>
+                <w:rFonts w:ascii="Arial" w:eastAsia="Arial" w:hAnsi="Arial" w:cs="Arial"/>
+                <w:i/>
+              </w:rPr>
+              <w:t xml:space="preserve">, IL | </w:t>
+            </w:r>
+            <w:r>
+              <w:rPr>
+                <w:rFonts w:ascii="Arial" w:eastAsia="Arial" w:hAnsi="Arial" w:cs="Arial"/>
+                <w:i/>
+              </w:rPr>
+              <w:t>January</w:t>
+            </w:r>
+            <w:r>
+              <w:rPr>
+                <w:rFonts w:ascii="Arial" w:eastAsia="Arial" w:hAnsi="Arial" w:cs="Arial"/>
+                <w:i/>
+              </w:rPr>
+              <w:t xml:space="preserve"> 202</w:t>
+            </w:r>
+            <w:r>
+              <w:rPr>
+                <w:rFonts w:ascii="Arial" w:eastAsia="Arial" w:hAnsi="Arial" w:cs="Arial"/>
+                <w:i/>
+              </w:rPr>
+              <w:t>5</w:t>
+            </w:r>
+            <w:r>
+              <w:rPr>
+                <w:rFonts w:ascii="Arial" w:eastAsia="Arial" w:hAnsi="Arial" w:cs="Arial"/>
+                <w:i/>
+              </w:rPr>
+              <w:t xml:space="preserve"> – </w:t>
+            </w:r>
+            <w:r>
+              <w:rPr>
+                <w:rFonts w:ascii="Arial" w:eastAsia="Arial" w:hAnsi="Arial" w:cs="Arial"/>
+                <w:i/>
+              </w:rPr>
+              <w:t>PRESENT</w:t>
             </w:r>
           </w:p>
           <w:p>
@@ -2246,6 +2545,9 @@
                 <w:ilvl w:val="0"/>
                 <w:numId w:val="8"/>
               </w:numPr>
+              <w:pBdr>
+                <w:between w:val="single" w:sz="4" w:space="1" w:color="auto"/>
+              </w:pBdr>
               <w:spacing w:before="0" w:line="276" w:lineRule="auto"/>
               <w:rPr>
                 <w:rFonts w:ascii="Arial" w:eastAsia="Arial" w:hAnsi="Arial" w:cs="Arial"/>
@@ -2259,7 +2561,25 @@
                 <w:sz w:val="18"/>
                 <w:szCs w:val="18"/>
               </w:rPr>
-              <w:t>Assisted 20 customers daily with most issues being resolved on first contact.</w:t>
+              <w:t xml:space="preserve">Designed, developed, tested, and delivered software solutions that </w:t>
+            </w:r>
+            <w:proofErr w:type="spellStart"/>
+            <w:r>
+              <w:rPr>
+                <w:rFonts w:ascii="Arial" w:eastAsia="Arial" w:hAnsi="Arial" w:cs="Arial"/>
+                <w:sz w:val="18"/>
+                <w:szCs w:val="18"/>
+              </w:rPr>
+              <w:t>met</w:t>
+            </w:r>
+            <w:proofErr w:type="spellEnd"/>
+            <w:r>
+              <w:rPr>
+                <w:rFonts w:ascii="Arial" w:eastAsia="Arial" w:hAnsi="Arial" w:cs="Arial"/>
+                <w:sz w:val="18"/>
+                <w:szCs w:val="18"/>
+              </w:rPr>
+              <w:t xml:space="preserve"> customer requirements using various programming languages and methodologies.</w:t>
             </w:r>
           </w:p>
           <w:p>
@@ -2269,40 +2589,25 @@
                 <w:ilvl w:val="0"/>
                 <w:numId w:val="8"/>
               </w:numPr>
+              <w:pBdr>
+                <w:between w:val="single" w:sz="4" w:space="1" w:color="auto"/>
+              </w:pBdr>
               <w:spacing w:before="0" w:line="276" w:lineRule="auto"/>
               <w:rPr>
                 <w:rFonts w:ascii="Arial" w:eastAsia="Arial" w:hAnsi="Arial" w:cs="Arial"/>
-                <w:sz w:val="18"/>
-                <w:szCs w:val="18"/>
-              </w:rPr>
-            </w:pPr>
-            <w:r>
-              <w:rPr>
-                <w:rFonts w:ascii="Arial" w:eastAsia="Arial" w:hAnsi="Arial" w:cs="Arial"/>
-                <w:sz w:val="18"/>
-                <w:szCs w:val="18"/>
-              </w:rPr>
-              <w:t>Ensured there were speedy resolution times by getting back to customers as</w:t>
-            </w:r>
-          </w:p>
-          <w:p>
-            <w:pPr>
-              <w:pStyle w:val="ListParagraph"/>
-              <w:spacing w:before="0" w:line="276" w:lineRule="auto"/>
-              <w:ind w:left="540"/>
-              <w:rPr>
-                <w:rFonts w:ascii="Arial" w:eastAsia="Arial" w:hAnsi="Arial" w:cs="Arial"/>
-                <w:sz w:val="18"/>
-                <w:szCs w:val="18"/>
-              </w:rPr>
-            </w:pPr>
-            <w:r>
-              <w:rPr>
-                <w:rFonts w:ascii="Arial" w:eastAsia="Arial" w:hAnsi="Arial" w:cs="Arial"/>
-                <w:sz w:val="18"/>
-                <w:szCs w:val="18"/>
-              </w:rPr>
-              <w:t>soon as tickets came in.</w:t>
+                <w:b/>
+                <w:bCs/>
+                <w:sz w:val="18"/>
+                <w:szCs w:val="18"/>
+              </w:rPr>
+            </w:pPr>
+            <w:r>
+              <w:rPr>
+                <w:rFonts w:ascii="Arial" w:eastAsia="Arial" w:hAnsi="Arial" w:cs="Arial"/>
+                <w:sz w:val="18"/>
+                <w:szCs w:val="18"/>
+              </w:rPr>
+              <w:t>Collaborated with cross-functional teams to translate business needs into technical requirements and deliver value-driven solutions.</w:t>
             </w:r>
           </w:p>
           <w:p>
@@ -2312,82 +2617,100 @@
                 <w:ilvl w:val="0"/>
                 <w:numId w:val="8"/>
               </w:numPr>
+              <w:pBdr>
+                <w:between w:val="single" w:sz="4" w:space="1" w:color="auto"/>
+              </w:pBdr>
               <w:spacing w:before="0" w:line="276" w:lineRule="auto"/>
-              <w:rPr>
-                <w:rFonts w:ascii="Arial" w:eastAsia="Arial" w:hAnsi="Arial" w:cs="Arial"/>
-                <w:sz w:val="18"/>
-                <w:szCs w:val="18"/>
-              </w:rPr>
-            </w:pPr>
-            <w:r>
-              <w:rPr>
-                <w:rFonts w:ascii="Arial" w:eastAsia="Arial" w:hAnsi="Arial" w:cs="Arial"/>
-                <w:sz w:val="18"/>
-                <w:szCs w:val="18"/>
-              </w:rPr>
-              <w:t>Worked with the team to handle more challenging tickets.</w:t>
-            </w:r>
-          </w:p>
-          <w:p>
-            <w:pPr>
-              <w:pStyle w:val="Heading2"/>
-              <w:spacing w:line="276" w:lineRule="auto"/>
               <w:rPr>
                 <w:rFonts w:ascii="Arial" w:eastAsia="Arial" w:hAnsi="Arial" w:cs="Arial"/>
                 <w:b/>
                 <w:bCs/>
-                <w:color w:val="666666"/>
-                <w:sz w:val="18"/>
-                <w:szCs w:val="18"/>
-              </w:rPr>
-            </w:pPr>
-            <w:bookmarkStart w:id="14" w:name="_1ksv4uv" w:colFirst="0" w:colLast="0"/>
-            <w:bookmarkEnd w:id="14"/>
-            <w:r>
+                <w:sz w:val="18"/>
+                <w:szCs w:val="18"/>
+              </w:rPr>
+            </w:pPr>
+            <w:r>
+              <w:rPr>
+                <w:rFonts w:ascii="Arial" w:eastAsia="Arial" w:hAnsi="Arial" w:cs="Arial"/>
+                <w:sz w:val="18"/>
+                <w:szCs w:val="18"/>
+              </w:rPr>
+              <w:t>Supported and optimized deployed software by resolving issues, improving performance, and ensuring compliance with security and performance standards.</w:t>
+            </w:r>
+          </w:p>
+          <w:p>
+            <w:pPr>
+              <w:pStyle w:val="ListParagraph"/>
+              <w:spacing w:before="0" w:line="276" w:lineRule="auto"/>
+              <w:ind w:left="540"/>
               <w:rPr>
                 <w:rFonts w:ascii="Arial" w:eastAsia="Arial" w:hAnsi="Arial" w:cs="Arial"/>
                 <w:b/>
                 <w:bCs/>
-                <w:color w:val="666666"/>
-                <w:sz w:val="18"/>
-                <w:szCs w:val="18"/>
-              </w:rPr>
-              <w:t>Master Barista</w:t>
+                <w:sz w:val="18"/>
+                <w:szCs w:val="18"/>
+              </w:rPr>
+            </w:pPr>
+          </w:p>
+          <w:p>
+            <w:pPr>
+              <w:spacing w:before="0" w:line="276" w:lineRule="auto"/>
+              <w:rPr>
+                <w:rFonts w:ascii="Arial" w:eastAsia="Arial" w:hAnsi="Arial" w:cs="Arial"/>
+                <w:b/>
+                <w:bCs/>
+                <w:sz w:val="18"/>
+                <w:szCs w:val="18"/>
+              </w:rPr>
+            </w:pPr>
+            <w:r>
+              <w:rPr>
+                <w:rFonts w:ascii="Arial" w:eastAsia="Arial" w:hAnsi="Arial" w:cs="Arial"/>
+                <w:b/>
+                <w:bCs/>
+                <w:sz w:val="18"/>
+                <w:szCs w:val="18"/>
+              </w:rPr>
+              <w:t>Information Technology Operations Specialist</w:t>
             </w:r>
           </w:p>
           <w:p>
             <w:pPr>
               <w:pStyle w:val="Heading3"/>
               <w:spacing w:line="276" w:lineRule="auto"/>
-            </w:pPr>
-            <w:bookmarkStart w:id="15" w:name="_44sinio" w:colFirst="0" w:colLast="0"/>
-            <w:bookmarkEnd w:id="15"/>
-            <w:r>
               <w:rPr>
                 <w:rFonts w:ascii="Arial" w:eastAsia="Arial" w:hAnsi="Arial" w:cs="Arial"/>
                 <w:i/>
               </w:rPr>
-              <w:t xml:space="preserve">Target - Starbucks | Plainfield, IL | </w:t>
-            </w:r>
+            </w:pPr>
+            <w:bookmarkStart w:id="13" w:name="_35nkun2" w:colFirst="0" w:colLast="0"/>
+            <w:bookmarkEnd w:id="13"/>
             <w:r>
               <w:rPr>
                 <w:rFonts w:ascii="Arial" w:eastAsia="Arial" w:hAnsi="Arial" w:cs="Arial"/>
                 <w:i/>
               </w:rPr>
-              <w:t xml:space="preserve">June </w:t>
+              <w:t xml:space="preserve">Northern Illinois University | Dekalb, IL | </w:t>
             </w:r>
             <w:r>
               <w:rPr>
                 <w:rFonts w:ascii="Arial" w:eastAsia="Arial" w:hAnsi="Arial" w:cs="Arial"/>
                 <w:i/>
               </w:rPr>
-              <w:t xml:space="preserve">2019 </w:t>
+              <w:t xml:space="preserve">August </w:t>
             </w:r>
             <w:r>
               <w:rPr>
                 <w:rFonts w:ascii="Arial" w:eastAsia="Arial" w:hAnsi="Arial" w:cs="Arial"/>
                 <w:i/>
               </w:rPr>
+              <w:t xml:space="preserve">2021 </w:t>
+            </w:r>
+            <w:r>
+              <w:rPr>
+                <w:rFonts w:ascii="Arial" w:eastAsia="Arial" w:hAnsi="Arial" w:cs="Arial"/>
+                <w:i/>
+              </w:rPr>
               <w:t>–</w:t>
             </w:r>
             <w:r>
@@ -2402,14 +2725,7 @@
                 <w:rFonts w:ascii="Arial" w:eastAsia="Arial" w:hAnsi="Arial" w:cs="Arial"/>
                 <w:i/>
               </w:rPr>
-              <w:t xml:space="preserve">April </w:t>
-            </w:r>
-            <w:r>
-              <w:rPr>
-                <w:rFonts w:ascii="Arial" w:eastAsia="Arial" w:hAnsi="Arial" w:cs="Arial"/>
-                <w:i/>
-              </w:rPr>
-              <w:t>2023</w:t>
+              <w:t>June 2024</w:t>
             </w:r>
           </w:p>
           <w:p>
@@ -2419,6 +2735,9 @@
                 <w:ilvl w:val="0"/>
                 <w:numId w:val="8"/>
               </w:numPr>
+              <w:pBdr>
+                <w:between w:val="single" w:sz="4" w:space="1" w:color="auto"/>
+              </w:pBdr>
               <w:spacing w:before="0" w:line="276" w:lineRule="auto"/>
               <w:rPr>
                 <w:rFonts w:ascii="Arial" w:eastAsia="Arial" w:hAnsi="Arial" w:cs="Arial"/>
@@ -2432,23 +2751,7 @@
                 <w:sz w:val="18"/>
                 <w:szCs w:val="18"/>
               </w:rPr>
-              <w:t>Lead the team daily by giving out a detailed schedule of what was</w:t>
-            </w:r>
-            <w:r>
-              <w:rPr>
-                <w:rFonts w:ascii="Arial" w:eastAsia="Arial" w:hAnsi="Arial" w:cs="Arial"/>
-                <w:sz w:val="18"/>
-                <w:szCs w:val="18"/>
-              </w:rPr>
-              <w:t xml:space="preserve"> </w:t>
-            </w:r>
-            <w:r>
-              <w:rPr>
-                <w:rFonts w:ascii="Arial" w:eastAsia="Arial" w:hAnsi="Arial" w:cs="Arial"/>
-                <w:sz w:val="18"/>
-                <w:szCs w:val="18"/>
-              </w:rPr>
-              <w:t>expected for any given day.</w:t>
+              <w:t>Assisted 20 customers daily with most issues being resolved on first contact.</w:t>
             </w:r>
           </w:p>
           <w:p>
@@ -2458,6 +2761,9 @@
                 <w:ilvl w:val="0"/>
                 <w:numId w:val="8"/>
               </w:numPr>
+              <w:pBdr>
+                <w:between w:val="single" w:sz="4" w:space="1" w:color="auto"/>
+              </w:pBdr>
               <w:spacing w:before="0" w:line="276" w:lineRule="auto"/>
               <w:rPr>
                 <w:rFonts w:ascii="Arial" w:eastAsia="Arial" w:hAnsi="Arial" w:cs="Arial"/>
@@ -2471,23 +2777,15 @@
                 <w:sz w:val="18"/>
                 <w:szCs w:val="18"/>
               </w:rPr>
-              <w:t>Maintained the stock of the store and ordered only what was needed. Cut</w:t>
-            </w:r>
-            <w:r>
-              <w:rPr>
-                <w:rFonts w:ascii="Arial" w:eastAsia="Arial" w:hAnsi="Arial" w:cs="Arial"/>
-                <w:sz w:val="18"/>
-                <w:szCs w:val="18"/>
-              </w:rPr>
-              <w:t xml:space="preserve"> </w:t>
-            </w:r>
-            <w:r>
-              <w:rPr>
-                <w:rFonts w:ascii="Arial" w:eastAsia="Arial" w:hAnsi="Arial" w:cs="Arial"/>
-                <w:sz w:val="18"/>
-                <w:szCs w:val="18"/>
-              </w:rPr>
-              <w:t>costs of needing to throw out overstock by 30%.</w:t>
+              <w:t>Ensured there were speedy resolution times</w:t>
+            </w:r>
+            <w:r>
+              <w:rPr>
+                <w:rFonts w:ascii="Arial" w:eastAsia="Arial" w:hAnsi="Arial" w:cs="Arial"/>
+                <w:sz w:val="18"/>
+                <w:szCs w:val="18"/>
+              </w:rPr>
+              <w:t>.</w:t>
             </w:r>
           </w:p>
           <w:p>
@@ -2497,6 +2795,9 @@
                 <w:ilvl w:val="0"/>
                 <w:numId w:val="8"/>
               </w:numPr>
+              <w:pBdr>
+                <w:between w:val="single" w:sz="4" w:space="1" w:color="auto"/>
+              </w:pBdr>
               <w:spacing w:before="0" w:line="276" w:lineRule="auto"/>
               <w:rPr>
                 <w:rFonts w:ascii="Arial" w:eastAsia="Arial" w:hAnsi="Arial" w:cs="Arial"/>
@@ -2510,7 +2811,7 @@
                 <w:sz w:val="18"/>
                 <w:szCs w:val="18"/>
               </w:rPr>
-              <w:t>Trained all current and new employees.</w:t>
+              <w:t>Worked with the team to handle more challenging tickets.</w:t>
             </w:r>
           </w:p>
           <w:p>
@@ -2535,7 +2836,7 @@
                 <w:sz w:val="18"/>
                 <w:szCs w:val="18"/>
               </w:rPr>
-              <w:t>Meat Clerk</w:t>
+              <w:t>Master Barista</w:t>
             </w:r>
           </w:p>
           <w:p>
@@ -2543,26 +2844,28 @@
               <w:pStyle w:val="Heading3"/>
               <w:spacing w:line="276" w:lineRule="auto"/>
             </w:pPr>
+            <w:bookmarkStart w:id="14" w:name="_44sinio" w:colFirst="0" w:colLast="0"/>
+            <w:bookmarkEnd w:id="14"/>
             <w:r>
               <w:rPr>
                 <w:rFonts w:ascii="Arial" w:eastAsia="Arial" w:hAnsi="Arial" w:cs="Arial"/>
                 <w:i/>
               </w:rPr>
-              <w:t xml:space="preserve">Meijer | Plainfield, IL | </w:t>
+              <w:t xml:space="preserve">Target - Starbucks | Plainfield, IL | </w:t>
             </w:r>
             <w:r>
               <w:rPr>
                 <w:rFonts w:ascii="Arial" w:eastAsia="Arial" w:hAnsi="Arial" w:cs="Arial"/>
                 <w:i/>
               </w:rPr>
-              <w:t xml:space="preserve">August </w:t>
+              <w:t xml:space="preserve">June </w:t>
             </w:r>
             <w:r>
               <w:rPr>
                 <w:rFonts w:ascii="Arial" w:eastAsia="Arial" w:hAnsi="Arial" w:cs="Arial"/>
                 <w:i/>
               </w:rPr>
-              <w:t xml:space="preserve">2016 </w:t>
+              <w:t xml:space="preserve">2019 </w:t>
             </w:r>
             <w:r>
               <w:rPr>
@@ -2583,93 +2886,15 @@
                 <w:rFonts w:ascii="Arial" w:eastAsia="Arial" w:hAnsi="Arial" w:cs="Arial"/>
                 <w:i/>
               </w:rPr>
-              <w:t xml:space="preserve">March </w:t>
+              <w:t xml:space="preserve">April </w:t>
             </w:r>
             <w:r>
               <w:rPr>
                 <w:rFonts w:ascii="Arial" w:eastAsia="Arial" w:hAnsi="Arial" w:cs="Arial"/>
                 <w:i/>
               </w:rPr>
-              <w:t>2019</w:t>
-            </w:r>
-          </w:p>
-          <w:p>
-            <w:pPr>
-              <w:pStyle w:val="ListParagraph"/>
-              <w:numPr>
-                <w:ilvl w:val="0"/>
-                <w:numId w:val="7"/>
-              </w:numPr>
-              <w:spacing w:before="0" w:line="276" w:lineRule="auto"/>
-              <w:rPr>
-                <w:rFonts w:ascii="Arial" w:eastAsia="Arial" w:hAnsi="Arial" w:cs="Arial"/>
-                <w:sz w:val="18"/>
-                <w:szCs w:val="18"/>
-              </w:rPr>
-            </w:pPr>
-            <w:r>
-              <w:rPr>
-                <w:rFonts w:ascii="Arial" w:eastAsia="Arial" w:hAnsi="Arial" w:cs="Arial"/>
-                <w:sz w:val="18"/>
-                <w:szCs w:val="18"/>
-              </w:rPr>
-              <w:t>Insured safety standards were met when working with raw meat and seafood.</w:t>
-            </w:r>
-          </w:p>
-          <w:p>
-            <w:pPr>
-              <w:pStyle w:val="ListParagraph"/>
-              <w:numPr>
-                <w:ilvl w:val="0"/>
-                <w:numId w:val="7"/>
-              </w:numPr>
-              <w:spacing w:before="0" w:line="276" w:lineRule="auto"/>
-              <w:rPr>
-                <w:rFonts w:ascii="Arial" w:eastAsia="Arial" w:hAnsi="Arial" w:cs="Arial"/>
-                <w:sz w:val="18"/>
-                <w:szCs w:val="18"/>
-              </w:rPr>
-            </w:pPr>
-            <w:r>
-              <w:rPr>
-                <w:rFonts w:ascii="Arial" w:eastAsia="Arial" w:hAnsi="Arial" w:cs="Arial"/>
-                <w:sz w:val="18"/>
-                <w:szCs w:val="18"/>
-              </w:rPr>
-              <w:t>Kept customers coming back with a smile by giving the best customer service</w:t>
-            </w:r>
-          </w:p>
-          <w:p>
-            <w:pPr>
-              <w:pStyle w:val="ListParagraph"/>
-              <w:spacing w:before="0" w:line="276" w:lineRule="auto"/>
-              <w:ind w:left="540"/>
-              <w:rPr>
-                <w:rFonts w:ascii="Arial" w:eastAsia="Arial" w:hAnsi="Arial" w:cs="Arial"/>
-                <w:sz w:val="18"/>
-                <w:szCs w:val="18"/>
-              </w:rPr>
-            </w:pPr>
-            <w:r>
-              <w:rPr>
-                <w:rFonts w:ascii="Arial" w:eastAsia="Arial" w:hAnsi="Arial" w:cs="Arial"/>
-                <w:sz w:val="18"/>
-                <w:szCs w:val="18"/>
-              </w:rPr>
-              <w:t>possible.</w:t>
-            </w:r>
-          </w:p>
-          <w:p>
-            <w:pPr>
-              <w:pStyle w:val="ListParagraph"/>
-              <w:spacing w:before="0" w:line="276" w:lineRule="auto"/>
-              <w:ind w:left="540"/>
-              <w:rPr>
-                <w:rFonts w:ascii="Arial" w:eastAsia="Arial" w:hAnsi="Arial" w:cs="Arial"/>
-                <w:sz w:val="18"/>
-                <w:szCs w:val="18"/>
-              </w:rPr>
-            </w:pPr>
+              <w:t>2023</w:t>
+            </w:r>
           </w:p>
         </w:tc>
       </w:tr>
@@ -2766,8 +2991,8 @@
                 <w:color w:val="666666"/>
               </w:rPr>
             </w:pPr>
-            <w:bookmarkStart w:id="16" w:name="_2jxsxqh" w:colFirst="0" w:colLast="0"/>
-            <w:bookmarkEnd w:id="16"/>
+            <w:bookmarkStart w:id="15" w:name="_2jxsxqh" w:colFirst="0" w:colLast="0"/>
+            <w:bookmarkEnd w:id="15"/>
           </w:p>
         </w:tc>
         <w:tc>
@@ -2829,7 +3054,7 @@
 </file>
 
 <file path=word/endnotes.xml><?xml version="1.0" encoding="utf-8"?>
-<w:endnotes xmlns:wpc="http://schemas.microsoft.com/office/word/2010/wordprocessingCanvas" xmlns:cx="http://schemas.microsoft.com/office/drawing/2014/chartex" xmlns:cx1="http://schemas.microsoft.com/office/drawing/2015/9/8/chartex" xmlns:cx2="http://schemas.microsoft.com/office/drawing/2015/10/21/chartex" xmlns:cx3="http://schemas.microsoft.com/office/drawing/2016/5/9/chartex" xmlns:cx4="http://schemas.microsoft.com/office/drawing/2016/5/10/chartex" xmlns:cx5="http://schemas.microsoft.com/office/drawing/2016/5/11/chartex" xmlns:cx6="http://schemas.microsoft.com/office/drawing/2016/5/12/chartex" xmlns:cx7="http://schemas.microsoft.com/office/drawing/2016/5/13/chartex" xmlns:cx8="http://schemas.microsoft.com/office/drawing/2016/5/14/chartex" xmlns:mc="http://schemas.openxmlformats.org/markup-compatibility/2006" xmlns:aink="http://schemas.microsoft.com/office/drawing/2016/ink" xmlns:am3d="http://schemas.microsoft.com/office/drawing/2017/model3d" xmlns:o="urn:schemas-microsoft-com:office:office" xmlns:oel="http://schemas.microsoft.com/office/2019/extlst" xmlns:r="http://schemas.openxmlformats.org/officeDocument/2006/relationships" xmlns:m="http://schemas.openxmlformats.org/officeDocument/2006/math" xmlns:v="urn:schemas-microsoft-com:vml" xmlns:wp14="http://schemas.microsoft.com/office/word/2010/wordprocessingDrawing" xmlns:wp="http://schemas.openxmlformats.org/drawingml/2006/wordprocessingDrawing" xmlns:w10="urn:schemas-microsoft-com:office:word" xmlns:w="http://schemas.openxmlformats.org/wordprocessingml/2006/main" xmlns:w14="http://schemas.microsoft.com/office/word/2010/wordml" xmlns:w15="http://schemas.microsoft.com/office/word/2012/wordml" xmlns:w16cex="http://schemas.microsoft.com/office/word/2018/wordml/cex" xmlns:w16cid="http://schemas.microsoft.com/office/word/2016/wordml/cid" xmlns:w16="http://schemas.microsoft.com/office/word/2018/wordml" xmlns:w16sdtdh="http://schemas.microsoft.com/office/word/2020/wordml/sdtdatahash" xmlns:w16se="http://schemas.microsoft.com/office/word/2015/wordml/symex" xmlns:wpg="http://schemas.microsoft.com/office/word/2010/wordprocessingGroup" xmlns:wpi="http://schemas.microsoft.com/office/word/2010/wordprocessingInk" xmlns:wne="http://schemas.microsoft.com/office/word/2006/wordml" xmlns:wps="http://schemas.microsoft.com/office/word/2010/wordprocessingShape" mc:Ignorable="w14 w15 w16se w16cid w16 w16cex w16sdtdh wp14">
+<w:endnotes xmlns:wpc="http://schemas.microsoft.com/office/word/2010/wordprocessingCanvas" xmlns:cx="http://schemas.microsoft.com/office/drawing/2014/chartex" xmlns:cx1="http://schemas.microsoft.com/office/drawing/2015/9/8/chartex" xmlns:cx2="http://schemas.microsoft.com/office/drawing/2015/10/21/chartex" xmlns:cx3="http://schemas.microsoft.com/office/drawing/2016/5/9/chartex" xmlns:cx4="http://schemas.microsoft.com/office/drawing/2016/5/10/chartex" xmlns:cx5="http://schemas.microsoft.com/office/drawing/2016/5/11/chartex" xmlns:cx6="http://schemas.microsoft.com/office/drawing/2016/5/12/chartex" xmlns:cx7="http://schemas.microsoft.com/office/drawing/2016/5/13/chartex" xmlns:cx8="http://schemas.microsoft.com/office/drawing/2016/5/14/chartex" xmlns:mc="http://schemas.openxmlformats.org/markup-compatibility/2006" xmlns:aink="http://schemas.microsoft.com/office/drawing/2016/ink" xmlns:am3d="http://schemas.microsoft.com/office/drawing/2017/model3d" xmlns:o="urn:schemas-microsoft-com:office:office" xmlns:oel="http://schemas.microsoft.com/office/2019/extlst" xmlns:r="http://schemas.openxmlformats.org/officeDocument/2006/relationships" xmlns:m="http://schemas.openxmlformats.org/officeDocument/2006/math" xmlns:v="urn:schemas-microsoft-com:vml" xmlns:wp14="http://schemas.microsoft.com/office/word/2010/wordprocessingDrawing" xmlns:wp="http://schemas.openxmlformats.org/drawingml/2006/wordprocessingDrawing" xmlns:w10="urn:schemas-microsoft-com:office:word" xmlns:w="http://schemas.openxmlformats.org/wordprocessingml/2006/main" xmlns:w14="http://schemas.microsoft.com/office/word/2010/wordml" xmlns:w15="http://schemas.microsoft.com/office/word/2012/wordml" xmlns:w16cex="http://schemas.microsoft.com/office/word/2018/wordml/cex" xmlns:w16cid="http://schemas.microsoft.com/office/word/2016/wordml/cid" xmlns:w16="http://schemas.microsoft.com/office/word/2018/wordml" xmlns:w16du="http://schemas.microsoft.com/office/word/2023/wordml/word16du" xmlns:w16sdtdh="http://schemas.microsoft.com/office/word/2020/wordml/sdtdatahash" xmlns:w16se="http://schemas.microsoft.com/office/word/2015/wordml/symex" xmlns:wpg="http://schemas.microsoft.com/office/word/2010/wordprocessingGroup" xmlns:wpi="http://schemas.microsoft.com/office/word/2010/wordprocessingInk" xmlns:wne="http://schemas.microsoft.com/office/word/2006/wordml" xmlns:wps="http://schemas.microsoft.com/office/word/2010/wordprocessingShape" mc:Ignorable="w14 w15 w16se w16cid w16 w16cex w16sdtdh w16du wp14">
   <w:endnote w:type="separator" w:id="-1">
     <w:p>
       <w:pPr>
@@ -2854,7 +3079,7 @@
 </file>
 
 <file path=word/footnotes.xml><?xml version="1.0" encoding="utf-8"?>
-<w:footnotes xmlns:wpc="http://schemas.microsoft.com/office/word/2010/wordprocessingCanvas" xmlns:cx="http://schemas.microsoft.com/office/drawing/2014/chartex" xmlns:cx1="http://schemas.microsoft.com/office/drawing/2015/9/8/chartex" xmlns:cx2="http://schemas.microsoft.com/office/drawing/2015/10/21/chartex" xmlns:cx3="http://schemas.microsoft.com/office/drawing/2016/5/9/chartex" xmlns:cx4="http://schemas.microsoft.com/office/drawing/2016/5/10/chartex" xmlns:cx5="http://schemas.microsoft.com/office/drawing/2016/5/11/chartex" xmlns:cx6="http://schemas.microsoft.com/office/drawing/2016/5/12/chartex" xmlns:cx7="http://schemas.microsoft.com/office/drawing/2016/5/13/chartex" xmlns:cx8="http://schemas.microsoft.com/office/drawing/2016/5/14/chartex" xmlns:mc="http://schemas.openxmlformats.org/markup-compatibility/2006" xmlns:aink="http://schemas.microsoft.com/office/drawing/2016/ink" xmlns:am3d="http://schemas.microsoft.com/office/drawing/2017/model3d" xmlns:o="urn:schemas-microsoft-com:office:office" xmlns:oel="http://schemas.microsoft.com/office/2019/extlst" xmlns:r="http://schemas.openxmlformats.org/officeDocument/2006/relationships" xmlns:m="http://schemas.openxmlformats.org/officeDocument/2006/math" xmlns:v="urn:schemas-microsoft-com:vml" xmlns:wp14="http://schemas.microsoft.com/office/word/2010/wordprocessingDrawing" xmlns:wp="http://schemas.openxmlformats.org/drawingml/2006/wordprocessingDrawing" xmlns:w10="urn:schemas-microsoft-com:office:word" xmlns:w="http://schemas.openxmlformats.org/wordprocessingml/2006/main" xmlns:w14="http://schemas.microsoft.com/office/word/2010/wordml" xmlns:w15="http://schemas.microsoft.com/office/word/2012/wordml" xmlns:w16cex="http://schemas.microsoft.com/office/word/2018/wordml/cex" xmlns:w16cid="http://schemas.microsoft.com/office/word/2016/wordml/cid" xmlns:w16="http://schemas.microsoft.com/office/word/2018/wordml" xmlns:w16sdtdh="http://schemas.microsoft.com/office/word/2020/wordml/sdtdatahash" xmlns:w16se="http://schemas.microsoft.com/office/word/2015/wordml/symex" xmlns:wpg="http://schemas.microsoft.com/office/word/2010/wordprocessingGroup" xmlns:wpi="http://schemas.microsoft.com/office/word/2010/wordprocessingInk" xmlns:wne="http://schemas.microsoft.com/office/word/2006/wordml" xmlns:wps="http://schemas.microsoft.com/office/word/2010/wordprocessingShape" mc:Ignorable="w14 w15 w16se w16cid w16 w16cex w16sdtdh wp14">
+<w:footnotes xmlns:wpc="http://schemas.microsoft.com/office/word/2010/wordprocessingCanvas" xmlns:cx="http://schemas.microsoft.com/office/drawing/2014/chartex" xmlns:cx1="http://schemas.microsoft.com/office/drawing/2015/9/8/chartex" xmlns:cx2="http://schemas.microsoft.com/office/drawing/2015/10/21/chartex" xmlns:cx3="http://schemas.microsoft.com/office/drawing/2016/5/9/chartex" xmlns:cx4="http://schemas.microsoft.com/office/drawing/2016/5/10/chartex" xmlns:cx5="http://schemas.microsoft.com/office/drawing/2016/5/11/chartex" xmlns:cx6="http://schemas.microsoft.com/office/drawing/2016/5/12/chartex" xmlns:cx7="http://schemas.microsoft.com/office/drawing/2016/5/13/chartex" xmlns:cx8="http://schemas.microsoft.com/office/drawing/2016/5/14/chartex" xmlns:mc="http://schemas.openxmlformats.org/markup-compatibility/2006" xmlns:aink="http://schemas.microsoft.com/office/drawing/2016/ink" xmlns:am3d="http://schemas.microsoft.com/office/drawing/2017/model3d" xmlns:o="urn:schemas-microsoft-com:office:office" xmlns:oel="http://schemas.microsoft.com/office/2019/extlst" xmlns:r="http://schemas.openxmlformats.org/officeDocument/2006/relationships" xmlns:m="http://schemas.openxmlformats.org/officeDocument/2006/math" xmlns:v="urn:schemas-microsoft-com:vml" xmlns:wp14="http://schemas.microsoft.com/office/word/2010/wordprocessingDrawing" xmlns:wp="http://schemas.openxmlformats.org/drawingml/2006/wordprocessingDrawing" xmlns:w10="urn:schemas-microsoft-com:office:word" xmlns:w="http://schemas.openxmlformats.org/wordprocessingml/2006/main" xmlns:w14="http://schemas.microsoft.com/office/word/2010/wordml" xmlns:w15="http://schemas.microsoft.com/office/word/2012/wordml" xmlns:w16cex="http://schemas.microsoft.com/office/word/2018/wordml/cex" xmlns:w16cid="http://schemas.microsoft.com/office/word/2016/wordml/cid" xmlns:w16="http://schemas.microsoft.com/office/word/2018/wordml" xmlns:w16du="http://schemas.microsoft.com/office/word/2023/wordml/word16du" xmlns:w16sdtdh="http://schemas.microsoft.com/office/word/2020/wordml/sdtdatahash" xmlns:w16se="http://schemas.microsoft.com/office/word/2015/wordml/symex" xmlns:wpg="http://schemas.microsoft.com/office/word/2010/wordprocessingGroup" xmlns:wpi="http://schemas.microsoft.com/office/word/2010/wordprocessingInk" xmlns:wne="http://schemas.microsoft.com/office/word/2006/wordml" xmlns:wps="http://schemas.microsoft.com/office/word/2010/wordprocessingShape" mc:Ignorable="w14 w15 w16se w16cid w16 w16cex w16sdtdh w16du wp14">
   <w:footnote w:type="separator" w:id="-1">
     <w:p>
       <w:pPr>
@@ -2879,7 +3104,7 @@
 </file>
 
 <file path=word/header1.xml><?xml version="1.0" encoding="utf-8"?>
-<w:hdr xmlns:wpc="http://schemas.microsoft.com/office/word/2010/wordprocessingCanvas" xmlns:cx="http://schemas.microsoft.com/office/drawing/2014/chartex" xmlns:cx1="http://schemas.microsoft.com/office/drawing/2015/9/8/chartex" xmlns:cx2="http://schemas.microsoft.com/office/drawing/2015/10/21/chartex" xmlns:cx3="http://schemas.microsoft.com/office/drawing/2016/5/9/chartex" xmlns:cx4="http://schemas.microsoft.com/office/drawing/2016/5/10/chartex" xmlns:cx5="http://schemas.microsoft.com/office/drawing/2016/5/11/chartex" xmlns:cx6="http://schemas.microsoft.com/office/drawing/2016/5/12/chartex" xmlns:cx7="http://schemas.microsoft.com/office/drawing/2016/5/13/chartex" xmlns:cx8="http://schemas.microsoft.com/office/drawing/2016/5/14/chartex" xmlns:mc="http://schemas.openxmlformats.org/markup-compatibility/2006" xmlns:aink="http://schemas.microsoft.com/office/drawing/2016/ink" xmlns:am3d="http://schemas.microsoft.com/office/drawing/2017/model3d" xmlns:o="urn:schemas-microsoft-com:office:office" xmlns:oel="http://schemas.microsoft.com/office/2019/extlst" xmlns:r="http://schemas.openxmlformats.org/officeDocument/2006/relationships" xmlns:m="http://schemas.openxmlformats.org/officeDocument/2006/math" xmlns:v="urn:schemas-microsoft-com:vml" xmlns:wp14="http://schemas.microsoft.com/office/word/2010/wordprocessingDrawing" xmlns:wp="http://schemas.openxmlformats.org/drawingml/2006/wordprocessingDrawing" xmlns:w10="urn:schemas-microsoft-com:office:word" xmlns:w="http://schemas.openxmlformats.org/wordprocessingml/2006/main" xmlns:w14="http://schemas.microsoft.com/office/word/2010/wordml" xmlns:w15="http://schemas.microsoft.com/office/word/2012/wordml" xmlns:w16cex="http://schemas.microsoft.com/office/word/2018/wordml/cex" xmlns:w16cid="http://schemas.microsoft.com/office/word/2016/wordml/cid" xmlns:w16="http://schemas.microsoft.com/office/word/2018/wordml" xmlns:w16sdtdh="http://schemas.microsoft.com/office/word/2020/wordml/sdtdatahash" xmlns:w16se="http://schemas.microsoft.com/office/word/2015/wordml/symex" xmlns:wpg="http://schemas.microsoft.com/office/word/2010/wordprocessingGroup" xmlns:wpi="http://schemas.microsoft.com/office/word/2010/wordprocessingInk" xmlns:wne="http://schemas.microsoft.com/office/word/2006/wordml" xmlns:wps="http://schemas.microsoft.com/office/word/2010/wordprocessingShape" mc:Ignorable="w14 w15 w16se w16cid w16 w16cex w16sdtdh wp14">
+<w:hdr xmlns:wpc="http://schemas.microsoft.com/office/word/2010/wordprocessingCanvas" xmlns:cx="http://schemas.microsoft.com/office/drawing/2014/chartex" xmlns:cx1="http://schemas.microsoft.com/office/drawing/2015/9/8/chartex" xmlns:cx2="http://schemas.microsoft.com/office/drawing/2015/10/21/chartex" xmlns:cx3="http://schemas.microsoft.com/office/drawing/2016/5/9/chartex" xmlns:cx4="http://schemas.microsoft.com/office/drawing/2016/5/10/chartex" xmlns:cx5="http://schemas.microsoft.com/office/drawing/2016/5/11/chartex" xmlns:cx6="http://schemas.microsoft.com/office/drawing/2016/5/12/chartex" xmlns:cx7="http://schemas.microsoft.com/office/drawing/2016/5/13/chartex" xmlns:cx8="http://schemas.microsoft.com/office/drawing/2016/5/14/chartex" xmlns:mc="http://schemas.openxmlformats.org/markup-compatibility/2006" xmlns:aink="http://schemas.microsoft.com/office/drawing/2016/ink" xmlns:am3d="http://schemas.microsoft.com/office/drawing/2017/model3d" xmlns:o="urn:schemas-microsoft-com:office:office" xmlns:oel="http://schemas.microsoft.com/office/2019/extlst" xmlns:r="http://schemas.openxmlformats.org/officeDocument/2006/relationships" xmlns:m="http://schemas.openxmlformats.org/officeDocument/2006/math" xmlns:v="urn:schemas-microsoft-com:vml" xmlns:wp14="http://schemas.microsoft.com/office/word/2010/wordprocessingDrawing" xmlns:wp="http://schemas.openxmlformats.org/drawingml/2006/wordprocessingDrawing" xmlns:w10="urn:schemas-microsoft-com:office:word" xmlns:w="http://schemas.openxmlformats.org/wordprocessingml/2006/main" xmlns:w14="http://schemas.microsoft.com/office/word/2010/wordml" xmlns:w15="http://schemas.microsoft.com/office/word/2012/wordml" xmlns:w16cex="http://schemas.microsoft.com/office/word/2018/wordml/cex" xmlns:w16cid="http://schemas.microsoft.com/office/word/2016/wordml/cid" xmlns:w16="http://schemas.microsoft.com/office/word/2018/wordml" xmlns:w16du="http://schemas.microsoft.com/office/word/2023/wordml/word16du" xmlns:w16sdtdh="http://schemas.microsoft.com/office/word/2020/wordml/sdtdatahash" xmlns:w16se="http://schemas.microsoft.com/office/word/2015/wordml/symex" xmlns:wpg="http://schemas.microsoft.com/office/word/2010/wordprocessingGroup" xmlns:wpi="http://schemas.microsoft.com/office/word/2010/wordprocessingInk" xmlns:wne="http://schemas.microsoft.com/office/word/2006/wordml" xmlns:wps="http://schemas.microsoft.com/office/word/2010/wordprocessingShape" mc:Ignorable="w14 w15 w16se w16cid w16 w16cex w16sdtdh w16du wp14">
   <w:p>
     <w:pPr>
       <w:spacing w:before="0" w:line="240" w:lineRule="auto"/>
@@ -2893,7 +3118,7 @@
 </file>
 
 <file path=word/numbering.xml><?xml version="1.0" encoding="utf-8"?>
-<w:numbering xmlns:wpc="http://schemas.microsoft.com/office/word/2010/wordprocessingCanvas" xmlns:cx="http://schemas.microsoft.com/office/drawing/2014/chartex" xmlns:cx1="http://schemas.microsoft.com/office/drawing/2015/9/8/chartex" xmlns:cx2="http://schemas.microsoft.com/office/drawing/2015/10/21/chartex" xmlns:cx3="http://schemas.microsoft.com/office/drawing/2016/5/9/chartex" xmlns:cx4="http://schemas.microsoft.com/office/drawing/2016/5/10/chartex" xmlns:cx5="http://schemas.microsoft.com/office/drawing/2016/5/11/chartex" xmlns:cx6="http://schemas.microsoft.com/office/drawing/2016/5/12/chartex" xmlns:cx7="http://schemas.microsoft.com/office/drawing/2016/5/13/chartex" xmlns:cx8="http://schemas.microsoft.com/office/drawing/2016/5/14/chartex" xmlns:mc="http://schemas.openxmlformats.org/markup-compatibility/2006" xmlns:aink="http://schemas.microsoft.com/office/drawing/2016/ink" xmlns:am3d="http://schemas.microsoft.com/office/drawing/2017/model3d" xmlns:o="urn:schemas-microsoft-com:office:office" xmlns:oel="http://schemas.microsoft.com/office/2019/extlst" xmlns:r="http://schemas.openxmlformats.org/officeDocument/2006/relationships" xmlns:m="http://schemas.openxmlformats.org/officeDocument/2006/math" xmlns:v="urn:schemas-microsoft-com:vml" xmlns:wp14="http://schemas.microsoft.com/office/word/2010/wordprocessingDrawing" xmlns:wp="http://schemas.openxmlformats.org/drawingml/2006/wordprocessingDrawing" xmlns:w10="urn:schemas-microsoft-com:office:word" xmlns:w="http://schemas.openxmlformats.org/wordprocessingml/2006/main" xmlns:w14="http://schemas.microsoft.com/office/word/2010/wordml" xmlns:w15="http://schemas.microsoft.com/office/word/2012/wordml" xmlns:w16cex="http://schemas.microsoft.com/office/word/2018/wordml/cex" xmlns:w16cid="http://schemas.microsoft.com/office/word/2016/wordml/cid" xmlns:w16="http://schemas.microsoft.com/office/word/2018/wordml" xmlns:w16sdtdh="http://schemas.microsoft.com/office/word/2020/wordml/sdtdatahash" xmlns:w16se="http://schemas.microsoft.com/office/word/2015/wordml/symex" xmlns:wpg="http://schemas.microsoft.com/office/word/2010/wordprocessingGroup" xmlns:wpi="http://schemas.microsoft.com/office/word/2010/wordprocessingInk" xmlns:wne="http://schemas.microsoft.com/office/word/2006/wordml" xmlns:wps="http://schemas.microsoft.com/office/word/2010/wordprocessingShape" mc:Ignorable="w14 w15 w16se w16cid w16 w16cex w16sdtdh wp14">
+<w:numbering xmlns:wpc="http://schemas.microsoft.com/office/word/2010/wordprocessingCanvas" xmlns:cx="http://schemas.microsoft.com/office/drawing/2014/chartex" xmlns:cx1="http://schemas.microsoft.com/office/drawing/2015/9/8/chartex" xmlns:cx2="http://schemas.microsoft.com/office/drawing/2015/10/21/chartex" xmlns:cx3="http://schemas.microsoft.com/office/drawing/2016/5/9/chartex" xmlns:cx4="http://schemas.microsoft.com/office/drawing/2016/5/10/chartex" xmlns:cx5="http://schemas.microsoft.com/office/drawing/2016/5/11/chartex" xmlns:cx6="http://schemas.microsoft.com/office/drawing/2016/5/12/chartex" xmlns:cx7="http://schemas.microsoft.com/office/drawing/2016/5/13/chartex" xmlns:cx8="http://schemas.microsoft.com/office/drawing/2016/5/14/chartex" xmlns:mc="http://schemas.openxmlformats.org/markup-compatibility/2006" xmlns:aink="http://schemas.microsoft.com/office/drawing/2016/ink" xmlns:am3d="http://schemas.microsoft.com/office/drawing/2017/model3d" xmlns:o="urn:schemas-microsoft-com:office:office" xmlns:oel="http://schemas.microsoft.com/office/2019/extlst" xmlns:r="http://schemas.openxmlformats.org/officeDocument/2006/relationships" xmlns:m="http://schemas.openxmlformats.org/officeDocument/2006/math" xmlns:v="urn:schemas-microsoft-com:vml" xmlns:wp14="http://schemas.microsoft.com/office/word/2010/wordprocessingDrawing" xmlns:wp="http://schemas.openxmlformats.org/drawingml/2006/wordprocessingDrawing" xmlns:w10="urn:schemas-microsoft-com:office:word" xmlns:w="http://schemas.openxmlformats.org/wordprocessingml/2006/main" xmlns:w14="http://schemas.microsoft.com/office/word/2010/wordml" xmlns:w15="http://schemas.microsoft.com/office/word/2012/wordml" xmlns:w16cex="http://schemas.microsoft.com/office/word/2018/wordml/cex" xmlns:w16cid="http://schemas.microsoft.com/office/word/2016/wordml/cid" xmlns:w16="http://schemas.microsoft.com/office/word/2018/wordml" xmlns:w16du="http://schemas.microsoft.com/office/word/2023/wordml/word16du" xmlns:w16sdtdh="http://schemas.microsoft.com/office/word/2020/wordml/sdtdatahash" xmlns:w16se="http://schemas.microsoft.com/office/word/2015/wordml/symex" xmlns:wpg="http://schemas.microsoft.com/office/word/2010/wordprocessingGroup" xmlns:wpi="http://schemas.microsoft.com/office/word/2010/wordprocessingInk" xmlns:wne="http://schemas.microsoft.com/office/word/2006/wordml" xmlns:wps="http://schemas.microsoft.com/office/word/2010/wordprocessingShape" mc:Ignorable="w14 w15 w16se w16cid w16 w16cex w16sdtdh w16du wp14">
   <w:abstractNum w:abstractNumId="0" w15:restartNumberingAfterBreak="0">
     <w:nsid w:val="0D1167F5"/>
     <w:multiLevelType w:val="multilevel"/>
@@ -3235,7 +3460,7 @@
   <w:abstractNum w:abstractNumId="3" w15:restartNumberingAfterBreak="0">
     <w:nsid w:val="3F973337"/>
     <w:multiLevelType w:val="hybridMultilevel"/>
-    <w:tmpl w:val="F1308406"/>
+    <w:tmpl w:val="7E529C7E"/>
     <w:lvl w:ilvl="0" w:tplc="04090001">
       <w:start w:val="1"/>
       <w:numFmt w:val="bullet"/>
@@ -3824,7 +4049,7 @@
 </file>
 
 <file path=word/styles.xml><?xml version="1.0" encoding="utf-8"?>
-<w:styles xmlns:mc="http://schemas.openxmlformats.org/markup-compatibility/2006" xmlns:r="http://schemas.openxmlformats.org/officeDocument/2006/relationships" xmlns:w="http://schemas.openxmlformats.org/wordprocessingml/2006/main" xmlns:w14="http://schemas.microsoft.com/office/word/2010/wordml" xmlns:w15="http://schemas.microsoft.com/office/word/2012/wordml" xmlns:w16cex="http://schemas.microsoft.com/office/word/2018/wordml/cex" xmlns:w16cid="http://schemas.microsoft.com/office/word/2016/wordml/cid" xmlns:w16="http://schemas.microsoft.com/office/word/2018/wordml" xmlns:w16sdtdh="http://schemas.microsoft.com/office/word/2020/wordml/sdtdatahash" xmlns:w16se="http://schemas.microsoft.com/office/word/2015/wordml/symex" mc:Ignorable="w14 w15 w16se w16cid w16 w16cex w16sdtdh">
+<w:styles xmlns:mc="http://schemas.openxmlformats.org/markup-compatibility/2006" xmlns:r="http://schemas.openxmlformats.org/officeDocument/2006/relationships" xmlns:w="http://schemas.openxmlformats.org/wordprocessingml/2006/main" xmlns:w14="http://schemas.microsoft.com/office/word/2010/wordml" xmlns:w15="http://schemas.microsoft.com/office/word/2012/wordml" xmlns:w16cex="http://schemas.microsoft.com/office/word/2018/wordml/cex" xmlns:w16cid="http://schemas.microsoft.com/office/word/2016/wordml/cid" xmlns:w16="http://schemas.microsoft.com/office/word/2018/wordml" xmlns:w16du="http://schemas.microsoft.com/office/word/2023/wordml/word16du" xmlns:w16sdtdh="http://schemas.microsoft.com/office/word/2020/wordml/sdtdatahash" xmlns:w16se="http://schemas.microsoft.com/office/word/2015/wordml/symex" mc:Ignorable="w14 w15 w16se w16cid w16 w16cex w16sdtdh w16du">
   <w:docDefaults>
     <w:rPrDefault>
       <w:rPr>
@@ -4338,7 +4563,6 @@
   <w:style w:type="character" w:default="1" w:styleId="DefaultParagraphFont">
     <w:name w:val="Default Paragraph Font"/>
     <w:uiPriority w:val="1"/>
-    <w:semiHidden/>
     <w:unhideWhenUsed/>
   </w:style>
   <w:style w:type="table" w:default="1" w:styleId="TableNormal">

</xml_diff>